<commit_message>
Added final practice report
</commit_message>
<xml_diff>
--- a/practice/presentation/Speach.docx
+++ b/practice/presentation/Speach.docx
@@ -6,56 +6,1080 @@
       <w:pPr>
         <w:rPr>
           <w:b/>
-        </w:rPr>
-      </w:pPr>
-      <w:r>
-        <w:rPr>
-          <w:b/>
+          <w:u w:val="single"/>
+        </w:rPr>
+      </w:pPr>
+      <w:r>
+        <w:rPr>
+          <w:b/>
+          <w:u w:val="single"/>
         </w:rPr>
         <w:t>Слайд 1</w:t>
       </w:r>
     </w:p>
     <w:p>
       <w:pPr>
-        <w:rPr>
-          <w:b/>
+        <w:ind w:firstLine="708"/>
+      </w:pPr>
+      <w:r>
+        <w:t>Добрый день, уважаемая комиссия. Меня зовут Голов П., научный руководитель Щукин Н.В.</w:t>
+      </w:r>
+      <w:r>
+        <w:t xml:space="preserve"> Производственная практика проходила в НИЯУ МИФИ на кафедре номер 5 на тему </w:t>
+      </w:r>
+      <w:r>
+        <w:t>“</w:t>
+      </w:r>
+      <w:r>
+        <w:t>Разработка модели автоматизированной системы контроля радиационной обстановки для полномасштабных тренажеров</w:t>
+      </w:r>
+      <w:r>
+        <w:t>”</w:t>
+      </w:r>
+    </w:p>
+    <w:p/>
+    <w:p>
+      <w:pPr>
+        <w:rPr>
+          <w:b/>
+          <w:u w:val="single"/>
+        </w:rPr>
+      </w:pPr>
+      <w:r>
+        <w:rPr>
+          <w:b/>
+          <w:u w:val="single"/>
+        </w:rPr>
+        <w:t>Слайд 2</w:t>
+      </w:r>
+    </w:p>
+    <w:p>
+      <w:r>
+        <w:t>(</w:t>
+      </w:r>
+      <w:r>
+        <w:t>прочитать текст на слайде</w:t>
+      </w:r>
+      <w:r>
+        <w:t>)</w:t>
+      </w:r>
+    </w:p>
+    <w:p/>
+    <w:p>
+      <w:pPr>
+        <w:rPr>
+          <w:b/>
+          <w:u w:val="single"/>
+        </w:rPr>
+      </w:pPr>
+      <w:r>
+        <w:rPr>
+          <w:b/>
+          <w:u w:val="single"/>
+        </w:rPr>
+        <w:t>Слайд 3</w:t>
+      </w:r>
+    </w:p>
+    <w:p>
+      <w:r>
+        <w:t>(почитать текст на слайде)</w:t>
+      </w:r>
+    </w:p>
+    <w:p/>
+    <w:p>
+      <w:pPr>
+        <w:rPr>
+          <w:b/>
+          <w:u w:val="single"/>
+        </w:rPr>
+      </w:pPr>
+      <w:r>
+        <w:rPr>
+          <w:b/>
+          <w:u w:val="single"/>
+        </w:rPr>
+        <w:t>Слайд 4</w:t>
+      </w:r>
+    </w:p>
+    <w:p>
+      <w:pPr>
+        <w:ind w:firstLine="708"/>
+      </w:pPr>
+      <w:r>
+        <w:t xml:space="preserve">Немного об АСКРО. </w:t>
+      </w:r>
+      <w:r>
+        <w:t>АСКРО</w:t>
+      </w:r>
+      <w:r>
+        <w:t xml:space="preserve"> начали свое существование с 1960х годов</w:t>
+      </w:r>
+      <w:r>
+        <w:t xml:space="preserve"> в связи с ростом количества предприятий атомной промышленности и возникшей проблемой повышения радиационной безопасности действующих АЭС.</w:t>
+      </w:r>
+    </w:p>
+    <w:p>
+      <w:pPr>
+        <w:ind w:firstLine="708"/>
+      </w:pPr>
+      <w:r>
+        <w:t xml:space="preserve">Основной целью АСКРО является </w:t>
+      </w:r>
+      <w:r>
+        <w:t>обеспечение руководства АЭС информацией, способствующей минимизации последствий радиационных аварий</w:t>
+      </w:r>
+      <w:r>
+        <w:t>.</w:t>
+      </w:r>
+    </w:p>
+    <w:p>
+      <w:r>
+        <w:tab/>
+        <w:t>Функционирование системы осуществляется в режиме реального времени для своевременного оповещения руководства АЭС информацией и последующего принятия решений о дальнейших действиях.</w:t>
+      </w:r>
+    </w:p>
+    <w:p/>
+    <w:p>
+      <w:pPr>
+        <w:rPr>
+          <w:b/>
+          <w:u w:val="single"/>
+        </w:rPr>
+      </w:pPr>
+      <w:r>
+        <w:rPr>
+          <w:b/>
+          <w:u w:val="single"/>
+        </w:rPr>
+        <w:t>Слайд 5</w:t>
+      </w:r>
+    </w:p>
+    <w:p>
+      <w:pPr>
+        <w:numPr>
+          <w:ilvl w:val="0"/>
+          <w:numId w:val="2"/>
+        </w:numPr>
+      </w:pPr>
+      <w:r>
+        <w:t>Оперативное обнаружение повышенного или аварийного выброса радиоактивных веществ</w:t>
+      </w:r>
+    </w:p>
+    <w:p>
+      <w:pPr>
+        <w:numPr>
+          <w:ilvl w:val="0"/>
+          <w:numId w:val="2"/>
+        </w:numPr>
+      </w:pPr>
+      <w:r>
+        <w:t>Прогнозирование распространения радиоактивных выбросов</w:t>
+      </w:r>
+    </w:p>
+    <w:p>
+      <w:pPr>
+        <w:numPr>
+          <w:ilvl w:val="0"/>
+          <w:numId w:val="2"/>
+        </w:numPr>
+      </w:pPr>
+      <w:r>
+        <w:t>Измерение значений мощности дозы фотонного излучения на прилегающей̆ к АЭС местности</w:t>
+      </w:r>
+    </w:p>
+    <w:p>
+      <w:pPr>
+        <w:numPr>
+          <w:ilvl w:val="0"/>
+          <w:numId w:val="2"/>
+        </w:numPr>
+      </w:pPr>
+      <w:r>
+        <w:t xml:space="preserve">Оценка дозовых нагрузок на персонал и население </w:t>
+      </w:r>
+    </w:p>
+    <w:p>
+      <w:pPr>
+        <w:numPr>
+          <w:ilvl w:val="0"/>
+          <w:numId w:val="2"/>
+        </w:numPr>
+      </w:pPr>
+      <w:r>
+        <w:t>Выдача рекомендаций по принятию решений о защите населения.</w:t>
+      </w:r>
+    </w:p>
+    <w:p/>
+    <w:p>
+      <w:pPr>
+        <w:rPr>
+          <w:b/>
+          <w:u w:val="single"/>
+        </w:rPr>
+      </w:pPr>
+      <w:r>
+        <w:rPr>
+          <w:b/>
+          <w:u w:val="single"/>
+        </w:rPr>
+        <w:t>Слайд 6</w:t>
+      </w:r>
+    </w:p>
+    <w:p>
+      <w:pPr>
+        <w:ind w:firstLine="708"/>
+      </w:pPr>
+      <w:r>
+        <w:t xml:space="preserve">АСКРО состоит из 3-х основных частей. Основу составляют средства </w:t>
+      </w:r>
+      <w:proofErr w:type="spellStart"/>
+      <w:r>
+        <w:t>конроля</w:t>
+      </w:r>
+      <w:proofErr w:type="spellEnd"/>
+      <w:r>
+        <w:t xml:space="preserve">: </w:t>
+      </w:r>
+      <w:r>
+        <w:t>метеостанции</w:t>
+      </w:r>
+      <w:r>
+        <w:t xml:space="preserve">, </w:t>
+      </w:r>
+      <w:r>
+        <w:t>на которых проводят измерения скорости и направления ветра</w:t>
+      </w:r>
+      <w:r>
+        <w:t xml:space="preserve">, </w:t>
+      </w:r>
+      <w:r>
+        <w:t>температуры и влажности воздуха</w:t>
+      </w:r>
+      <w:r>
+        <w:t xml:space="preserve">; </w:t>
+      </w:r>
+      <w:r>
+        <w:t>датчики фотонного излучения для радиационного контроля во внешней среде и датчики мощности выбросов радиоактивных примесей</w:t>
+      </w:r>
+      <w:r>
+        <w:t>.</w:t>
+      </w:r>
+    </w:p>
+    <w:p>
+      <w:pPr>
+        <w:ind w:firstLine="708"/>
+      </w:pPr>
+      <w:r>
+        <w:t>Полученные данные передаются в расчетную математическую модель</w:t>
+      </w:r>
+      <w:r>
+        <w:t xml:space="preserve">, </w:t>
+      </w:r>
+      <w:r>
+        <w:t>на выходе из которой получаются такие параметры</w:t>
+      </w:r>
+      <w:r>
+        <w:t xml:space="preserve">, </w:t>
+      </w:r>
+      <w:r>
+        <w:t>как поверхностная активность радиоактивных аэрозолей</w:t>
+      </w:r>
+      <w:r>
+        <w:t xml:space="preserve">, </w:t>
+      </w:r>
+      <w:r>
+        <w:t>мощность дозы внешнего излучения от подстилающей поверхности и от радиоактивного облака</w:t>
+      </w:r>
+      <w:r>
+        <w:t>,</w:t>
+      </w:r>
+      <w:r>
+        <w:t xml:space="preserve"> а также</w:t>
+      </w:r>
+      <w:r>
+        <w:t xml:space="preserve"> </w:t>
+      </w:r>
+      <w:r>
+        <w:t>доза при ингаляции радиоактивных примесей</w:t>
+      </w:r>
+      <w:r>
+        <w:t>.</w:t>
+      </w:r>
+    </w:p>
+    <w:p>
+      <w:pPr>
+        <w:ind w:firstLine="708"/>
+      </w:pPr>
+      <w:r>
+        <w:t>После производится оценка выходных параметров расчетной модели</w:t>
+      </w:r>
+      <w:r>
+        <w:t xml:space="preserve">, </w:t>
+      </w:r>
+      <w:r>
+        <w:t>принятие решения об эвакуации населения и в случае эвакуации оптимизация затрат на её проведение.</w:t>
+      </w:r>
+    </w:p>
+    <w:p/>
+    <w:p>
+      <w:pPr>
+        <w:rPr>
+          <w:b/>
+          <w:u w:val="single"/>
+        </w:rPr>
+      </w:pPr>
+      <w:r>
+        <w:rPr>
+          <w:b/>
+          <w:u w:val="single"/>
+        </w:rPr>
+        <w:t>Слайд 7</w:t>
+      </w:r>
+    </w:p>
+    <w:p>
+      <w:pPr>
+        <w:ind w:firstLine="708"/>
+      </w:pPr>
+      <w:r>
+        <w:t xml:space="preserve">Перейдем к модели </w:t>
+      </w:r>
+      <w:r>
+        <w:t xml:space="preserve">активации теплоносителя первого контура РУ и рассмотрим основные </w:t>
+      </w:r>
+      <w:proofErr w:type="gramStart"/>
+      <w:r>
+        <w:t xml:space="preserve">пути </w:t>
+      </w:r>
+      <w:r>
+        <w:t xml:space="preserve"> </w:t>
+      </w:r>
+      <w:r>
+        <w:t>распространения</w:t>
+      </w:r>
+      <w:proofErr w:type="gramEnd"/>
+      <w:r>
+        <w:t xml:space="preserve"> радиоактивных нуклидов на АЭС.</w:t>
+      </w:r>
+      <w:r>
+        <w:t xml:space="preserve"> (рассказать самостоятельно)</w:t>
+      </w:r>
+    </w:p>
+    <w:p/>
+    <w:p>
+      <w:pPr>
+        <w:rPr>
+          <w:b/>
+          <w:u w:val="single"/>
+        </w:rPr>
+      </w:pPr>
+      <w:r>
+        <w:rPr>
+          <w:b/>
+          <w:u w:val="single"/>
+        </w:rPr>
+        <w:lastRenderedPageBreak/>
+        <w:t>Слайд 8</w:t>
+      </w:r>
+    </w:p>
+    <w:p>
+      <w:pPr>
+        <w:ind w:firstLine="708"/>
+      </w:pPr>
+      <w:r>
+        <w:t>Рассмотрим наиболее значимые радионуклиды</w:t>
+      </w:r>
+      <w:r>
+        <w:t xml:space="preserve">, </w:t>
+      </w:r>
+      <w:r>
+        <w:t>которые образуются в результате работы реактора.</w:t>
+      </w:r>
+    </w:p>
+    <w:p>
+      <w:pPr>
+        <w:ind w:firstLine="708"/>
+      </w:pPr>
+      <w:r>
+        <w:t>(Прочитать со слайда)</w:t>
+      </w:r>
+    </w:p>
+    <w:p>
+      <w:r>
+        <w:t>…</w:t>
+      </w:r>
+    </w:p>
+    <w:p>
+      <w:pPr>
+        <w:rPr>
+          <w:b/>
+          <w:u w:val="single"/>
+        </w:rPr>
+      </w:pPr>
+      <w:r>
+        <w:rPr>
+          <w:b/>
+          <w:u w:val="single"/>
+        </w:rPr>
+        <w:t>Слайд 12</w:t>
+      </w:r>
+    </w:p>
+    <w:p>
+      <w:pPr>
+        <w:ind w:firstLine="708"/>
+      </w:pPr>
+      <w:r>
+        <w:t>В разработанной модели учитываются 2 основных пути образования радионуклидов в процессе работы реактора</w:t>
+      </w:r>
+      <w:r>
+        <w:t xml:space="preserve">: </w:t>
+      </w:r>
+      <w:r>
+        <w:t>…</w:t>
+      </w:r>
+    </w:p>
+    <w:p/>
+    <w:p>
+      <w:pPr>
+        <w:rPr>
+          <w:b/>
+          <w:u w:val="single"/>
+        </w:rPr>
+      </w:pPr>
+      <w:r>
+        <w:rPr>
+          <w:b/>
+          <w:u w:val="single"/>
+        </w:rPr>
+        <w:t>Слайд 13</w:t>
+      </w:r>
+    </w:p>
+    <w:p>
+      <w:r>
+        <w:rPr>
+          <w:b/>
+        </w:rPr>
+        <w:tab/>
+      </w:r>
+      <w:r>
+        <w:t>Рассмотрим модель</w:t>
+      </w:r>
+      <w:r>
+        <w:t xml:space="preserve"> активации теплоносителя в результате</w:t>
+      </w:r>
+      <w:r>
+        <w:t xml:space="preserve"> выхода радионуклидов из-под оболочки </w:t>
+      </w:r>
+      <w:proofErr w:type="spellStart"/>
+      <w:r>
+        <w:t>ТВЭЛ</w:t>
+      </w:r>
+      <w:r>
+        <w:t>ов</w:t>
+      </w:r>
+      <w:proofErr w:type="spellEnd"/>
+      <w:r>
+        <w:t xml:space="preserve">. </w:t>
+      </w:r>
+    </w:p>
+    <w:p>
+      <w:r>
+        <w:tab/>
+        <w:t xml:space="preserve">В основе </w:t>
+      </w:r>
+      <w:r>
+        <w:t xml:space="preserve">модели заложены уравнения изменения концентрации </w:t>
+      </w:r>
+      <w:proofErr w:type="spellStart"/>
+      <w:r>
+        <w:rPr>
           <w:lang w:val="en-US"/>
         </w:rPr>
-      </w:pPr>
-      <w:r>
-        <w:rPr>
-          <w:b/>
-        </w:rPr>
-        <w:t>Добрый день</w:t>
-      </w:r>
-      <w:r>
-        <w:rPr>
-          <w:b/>
-        </w:rPr>
+        <w:t>i</w:t>
+      </w:r>
+      <w:proofErr w:type="spellEnd"/>
+      <w:r>
+        <w:t>-</w:t>
+      </w:r>
+      <w:r>
+        <w:t xml:space="preserve">ого радионуклида под оболочкой </w:t>
+      </w:r>
+      <w:proofErr w:type="spellStart"/>
+      <w:r>
+        <w:t>ТВЭЛа</w:t>
+      </w:r>
+      <w:proofErr w:type="spellEnd"/>
+      <w:r>
+        <w:t xml:space="preserve"> и в теплоносителе первого контура РУ.</w:t>
+      </w:r>
+      <w:r>
+        <w:t xml:space="preserve"> Первое уравнение описывает …. Оно состоит из … (Второе уравнение по аналогии рассказать)</w:t>
+      </w:r>
+    </w:p>
+    <w:p/>
+    <w:p>
+      <w:pPr>
+        <w:rPr>
+          <w:b/>
+          <w:u w:val="single"/>
+        </w:rPr>
+      </w:pPr>
+      <w:r>
+        <w:rPr>
+          <w:b/>
+          <w:u w:val="single"/>
+        </w:rPr>
+        <w:t>Слайд 14</w:t>
+      </w:r>
+    </w:p>
+    <w:p>
+      <w:r>
+        <w:tab/>
+        <w:t>Баланс между … определяется формулой 3.</w:t>
+      </w:r>
+    </w:p>
+    <w:p>
+      <w:pPr>
+        <w:jc w:val="both"/>
+      </w:pPr>
+      <w:r>
+        <w:tab/>
+        <w:t>Скорость выхода</w:t>
+      </w:r>
+      <w:r>
+        <w:t xml:space="preserve"> </w:t>
+      </w:r>
+      <w:proofErr w:type="spellStart"/>
+      <w:r>
+        <w:rPr>
+          <w:lang w:val="en-US"/>
+        </w:rPr>
+        <w:t>i</w:t>
+      </w:r>
+      <w:proofErr w:type="spellEnd"/>
+      <w:r>
+        <w:t>-</w:t>
+      </w:r>
+      <w:r>
+        <w:t xml:space="preserve">ого радионуклида из-под оболочки </w:t>
+      </w:r>
+      <w:proofErr w:type="spellStart"/>
+      <w:r>
+        <w:t>ТВЭЛа</w:t>
+      </w:r>
+      <w:proofErr w:type="spellEnd"/>
+      <w:r>
+        <w:t xml:space="preserve"> определяется как произведение равновесного выхода и </w:t>
+      </w:r>
+      <w:r>
+        <w:t>ф</w:t>
+      </w:r>
+      <w:r>
+        <w:t>ункции</w:t>
+      </w:r>
+      <w:r>
         <w:t xml:space="preserve">, </w:t>
       </w:r>
       <w:r>
-        <w:rPr>
-          <w:b/>
-        </w:rPr>
-        <w:t>уважаемая комиссия. Меня зовут Голов П.</w:t>
-      </w:r>
-      <w:r>
-        <w:rPr>
-          <w:b/>
-        </w:rPr>
+        <w:t xml:space="preserve">учитывающей отклонение значения выхода радионуклида из-под оболочки </w:t>
+      </w:r>
+      <w:proofErr w:type="spellStart"/>
+      <w:r>
+        <w:t>ТВЭЛа</w:t>
+      </w:r>
+      <w:proofErr w:type="spellEnd"/>
+      <w:r>
+        <w:t xml:space="preserve"> от равновесного при изменении таких параметров</w:t>
+      </w:r>
+      <w:r>
         <w:t xml:space="preserve">, </w:t>
       </w:r>
       <w:r>
-        <w:rPr>
-          <w:b/>
-        </w:rPr>
-        <w:t xml:space="preserve">научный руководитель Щукин Н.В.. </w:t>
+        <w:t>как</w:t>
+      </w:r>
+      <w:r>
+        <w:t xml:space="preserve"> (</w:t>
+      </w:r>
+      <w:r>
+        <w:t xml:space="preserve">перечислить параметры). При нормальном режиме работы реактора </w:t>
+      </w:r>
+      <w:r>
+        <w:rPr>
+          <w:lang w:val="en-US"/>
+        </w:rPr>
+        <w:t>F</w:t>
+      </w:r>
+      <w:r>
+        <w:t xml:space="preserve"> равна 1.</w:t>
+      </w:r>
+    </w:p>
+    <w:p>
+      <w:pPr>
+        <w:jc w:val="both"/>
+        <w:rPr>
+          <w:b/>
+          <w:i/>
+        </w:rPr>
+      </w:pPr>
+    </w:p>
+    <w:p>
+      <w:pPr>
+        <w:jc w:val="both"/>
+        <w:rPr>
+          <w:b/>
+          <w:u w:val="single"/>
+        </w:rPr>
+      </w:pPr>
+      <w:r>
+        <w:rPr>
+          <w:b/>
+          <w:u w:val="single"/>
+        </w:rPr>
+        <w:t>Слайд 15</w:t>
+      </w:r>
+    </w:p>
+    <w:p>
+      <w:pPr>
+        <w:ind w:firstLine="708"/>
+        <w:jc w:val="both"/>
+      </w:pPr>
+      <w:r>
+        <w:t>В итоге, проведя преобра</w:t>
+      </w:r>
+      <w:r>
+        <w:t>з</w:t>
+      </w:r>
+      <w:r>
+        <w:t xml:space="preserve">ование, </w:t>
+      </w:r>
+      <w:r>
+        <w:t xml:space="preserve">получим итоговую формулу изменения концентрации радионуклида в теплоносителе первого контура в </w:t>
+      </w:r>
+      <w:proofErr w:type="spellStart"/>
+      <w:r>
+        <w:t>результатате</w:t>
+      </w:r>
+      <w:proofErr w:type="spellEnd"/>
+      <w:r>
+        <w:t xml:space="preserve"> его миграции из-под оболочки </w:t>
+      </w:r>
+      <w:proofErr w:type="spellStart"/>
+      <w:r>
+        <w:t>ТВЭЛа</w:t>
+      </w:r>
+      <w:proofErr w:type="spellEnd"/>
+      <w:r>
+        <w:t xml:space="preserve">, </w:t>
+      </w:r>
+      <w:r>
+        <w:t>где первый член отвечает за распад</w:t>
+      </w:r>
+      <w:r>
+        <w:t xml:space="preserve">, </w:t>
+      </w:r>
+      <w:r>
+        <w:t xml:space="preserve">а второй за миграцию радионуклида с учетом </w:t>
+      </w:r>
+      <w:r>
+        <w:t xml:space="preserve">количества поврежденных </w:t>
+      </w:r>
+      <w:proofErr w:type="spellStart"/>
+      <w:r>
+        <w:t>ТВЭЛов</w:t>
+      </w:r>
+      <w:proofErr w:type="spellEnd"/>
+      <w:r>
+        <w:t xml:space="preserve">, </w:t>
+      </w:r>
+      <w:r>
+        <w:t>отклонения концентрации</w:t>
+      </w:r>
+      <w:r>
+        <w:t xml:space="preserve">…, </w:t>
+      </w:r>
+      <w:r>
+        <w:t xml:space="preserve">отклонения плотности теплоносителя в </w:t>
+      </w:r>
+      <w:r>
+        <w:rPr>
+          <w:lang w:val="en-US"/>
+        </w:rPr>
+        <w:t>j</w:t>
+      </w:r>
+      <w:r>
+        <w:t>-</w:t>
+      </w:r>
+      <w:r>
+        <w:t xml:space="preserve">ом расчетном </w:t>
+      </w:r>
+      <w:proofErr w:type="spellStart"/>
+      <w:r>
+        <w:t>ноде</w:t>
+      </w:r>
+      <w:proofErr w:type="spellEnd"/>
+      <w:r>
+        <w:t xml:space="preserve"> от </w:t>
+      </w:r>
+      <w:proofErr w:type="spellStart"/>
+      <w:r>
+        <w:t>средненй</w:t>
+      </w:r>
+      <w:proofErr w:type="spellEnd"/>
+      <w:r>
+        <w:t xml:space="preserve"> плотности при номинальной мощности и отклонения давления в теплоносител</w:t>
+      </w:r>
+      <w:r>
+        <w:t>е от номинального.</w:t>
+      </w:r>
+    </w:p>
+    <w:p>
+      <w:pPr>
+        <w:ind w:firstLine="708"/>
+        <w:jc w:val="both"/>
+      </w:pPr>
+    </w:p>
+    <w:p>
+      <w:pPr>
+        <w:jc w:val="both"/>
+        <w:rPr>
+          <w:b/>
+          <w:u w:val="single"/>
+        </w:rPr>
+      </w:pPr>
+      <w:r>
+        <w:rPr>
+          <w:b/>
+          <w:u w:val="single"/>
+        </w:rPr>
+        <w:t>Слайд 16</w:t>
+      </w:r>
+    </w:p>
+    <w:p>
+      <w:r>
+        <w:tab/>
+        <w:t xml:space="preserve">Рассмотрим модель образования радионуклидов в теплоносителе первого контура в </w:t>
+      </w:r>
+      <w:proofErr w:type="spellStart"/>
+      <w:r>
+        <w:t>результатеактивации</w:t>
+      </w:r>
+      <w:proofErr w:type="spellEnd"/>
+      <w:r>
+        <w:t xml:space="preserve"> естественных примесей и продуктов коррозии.</w:t>
+      </w:r>
+    </w:p>
+    <w:p/>
+    <w:p>
+      <w:r>
+        <w:tab/>
+        <w:t>Уравнение 6 описывает …</w:t>
+      </w:r>
+    </w:p>
+    <w:p>
+      <w:pPr>
+        <w:rPr>
+          <w:b/>
+          <w:u w:val="single"/>
+        </w:rPr>
+      </w:pPr>
+      <w:r>
+        <w:rPr>
+          <w:b/>
+          <w:u w:val="single"/>
+        </w:rPr>
+        <w:t>Слайд 17</w:t>
+      </w:r>
+    </w:p>
+    <w:p>
+      <w:r>
+        <w:tab/>
+        <w:t>Для большей точности энергетическая область разбивается на 2 группы</w:t>
+      </w:r>
+      <w:r>
+        <w:t xml:space="preserve">: </w:t>
+      </w:r>
+      <w:r>
+        <w:t>быстрая и тепловая. В итоге</w:t>
+      </w:r>
+      <w:r>
+        <w:t xml:space="preserve"> </w:t>
+      </w:r>
+      <w:r>
+        <w:t>получаем конечную формулу 9 (того-то того-то…).</w:t>
+      </w:r>
+    </w:p>
+    <w:p>
+      <w:pPr>
+        <w:rPr>
+          <w:b/>
+          <w:u w:val="single"/>
+        </w:rPr>
+      </w:pPr>
+    </w:p>
+    <w:p>
+      <w:pPr>
+        <w:rPr>
+          <w:b/>
+          <w:u w:val="single"/>
+        </w:rPr>
+      </w:pPr>
+      <w:r>
+        <w:rPr>
+          <w:b/>
+          <w:u w:val="single"/>
+        </w:rPr>
+        <w:t>Слайд 18</w:t>
+      </w:r>
+    </w:p>
+    <w:p>
+      <w:r>
+        <w:tab/>
+        <w:t>Далее происходила разработка анализа свойств местности по данным топологических карт. В дальнейшем планируется решать уравнение переноса радионуклидов в атмосфере</w:t>
+      </w:r>
+      <w:r>
+        <w:t xml:space="preserve">, </w:t>
+      </w:r>
+      <w:r>
+        <w:t>представленное формулой 10</w:t>
+      </w:r>
+      <w:r>
+        <w:t xml:space="preserve">, </w:t>
+      </w:r>
+      <w:r>
+        <w:t>где первый член описывает …</w:t>
+      </w:r>
+    </w:p>
+    <w:p/>
+    <w:p>
+      <w:r>
+        <w:tab/>
+        <w:t xml:space="preserve">Параметры </w:t>
+      </w:r>
+      <w:proofErr w:type="spellStart"/>
+      <w:r>
+        <w:t>уравенения</w:t>
+      </w:r>
+      <w:proofErr w:type="spellEnd"/>
+      <w:r>
+        <w:t xml:space="preserve"> явно или неявно зависят от свойств местности</w:t>
+      </w:r>
+      <w:r>
+        <w:t xml:space="preserve">, </w:t>
+      </w:r>
+      <w:r>
+        <w:t xml:space="preserve">из-за чего и возникла необходимость её анализа. (Сказать какие средства </w:t>
+      </w:r>
+      <w:proofErr w:type="spellStart"/>
+      <w:r>
+        <w:t>использовалиь</w:t>
+      </w:r>
+      <w:proofErr w:type="spellEnd"/>
+      <w:r>
+        <w:t>).</w:t>
+      </w:r>
+    </w:p>
+    <w:p>
+      <w:pPr>
+        <w:rPr>
+          <w:b/>
+          <w:u w:val="single"/>
+        </w:rPr>
+      </w:pPr>
+      <w:r>
+        <w:rPr>
+          <w:b/>
+          <w:u w:val="single"/>
+        </w:rPr>
+        <w:lastRenderedPageBreak/>
+        <w:t>Слайд 19</w:t>
+      </w:r>
+    </w:p>
+    <w:p>
+      <w:pPr>
+        <w:ind w:firstLine="708"/>
+      </w:pPr>
+      <w:r>
+        <w:t>Принцип анализа заключается в том</w:t>
+      </w:r>
+      <w:r>
+        <w:t>,</w:t>
+      </w:r>
+      <w:r>
+        <w:t xml:space="preserve"> что у нас имеется топологическая карат ме</w:t>
+      </w:r>
+      <w:r>
+        <w:t>ст</w:t>
+      </w:r>
+      <w:r>
+        <w:t>н</w:t>
+      </w:r>
+      <w:r>
+        <w:t>о</w:t>
+      </w:r>
+      <w:r>
+        <w:t>сти вблизи АЭС… С помощью разработанного программного модуля мы проходимся по каждому из пикселей карты и определяем тип местности для каждой из ее точек.</w:t>
+      </w:r>
+    </w:p>
+    <w:p/>
+    <w:p>
+      <w:pPr>
+        <w:rPr>
+          <w:b/>
+          <w:u w:val="single"/>
+        </w:rPr>
+      </w:pPr>
+      <w:r>
+        <w:rPr>
+          <w:b/>
+          <w:u w:val="single"/>
+        </w:rPr>
+        <w:t>Слайд 20</w:t>
+      </w:r>
+    </w:p>
+    <w:p>
+      <w:r>
+        <w:tab/>
+        <w:t xml:space="preserve">Решение уравнения </w:t>
+      </w:r>
+      <w:proofErr w:type="spellStart"/>
+      <w:r>
+        <w:t>адвеции</w:t>
+      </w:r>
+      <w:proofErr w:type="spellEnd"/>
+      <w:r>
+        <w:t>-диффузии планируется выполнять численным методом конечных элементов</w:t>
+      </w:r>
+      <w:r>
+        <w:t xml:space="preserve">, </w:t>
+      </w:r>
+      <w:r>
+        <w:t>из-за чего ставится необходимость создания расчетной сетки</w:t>
+      </w:r>
+      <w:r>
+        <w:t xml:space="preserve">, </w:t>
+      </w:r>
+      <w:r>
+        <w:t>что является достаточно трудоемким процессом. В ходе практики был разработан модуль</w:t>
+      </w:r>
+      <w:r>
+        <w:t xml:space="preserve">, </w:t>
+      </w:r>
+      <w:r>
+        <w:t xml:space="preserve">который в зависимости от входных параметров при помощи программы </w:t>
+      </w:r>
+      <w:proofErr w:type="spellStart"/>
+      <w:r>
+        <w:rPr>
+          <w:lang w:val="en-US"/>
+        </w:rPr>
+        <w:t>gmsh</w:t>
+      </w:r>
+      <w:proofErr w:type="spellEnd"/>
+      <w:r>
+        <w:t xml:space="preserve"> </w:t>
+      </w:r>
+      <w:r>
+        <w:t xml:space="preserve">и библиотеки </w:t>
+      </w:r>
+      <w:proofErr w:type="spellStart"/>
+      <w:r>
+        <w:rPr>
+          <w:lang w:val="en-US"/>
+        </w:rPr>
+        <w:t>pygmsh</w:t>
+      </w:r>
+      <w:proofErr w:type="spellEnd"/>
+      <w:r>
+        <w:t xml:space="preserve"> </w:t>
+      </w:r>
+      <w:r>
+        <w:t>создает файл</w:t>
+      </w:r>
+      <w:r>
+        <w:t xml:space="preserve">, </w:t>
+      </w:r>
+      <w:r>
+        <w:t xml:space="preserve">содержащий узлы и ячейки расчетной сетки. </w:t>
+      </w:r>
+    </w:p>
+    <w:p>
+      <w:pPr>
+        <w:rPr>
+          <w:b/>
+          <w:u w:val="single"/>
+        </w:rPr>
+      </w:pPr>
+    </w:p>
+    <w:p>
+      <w:pPr>
+        <w:rPr>
+          <w:b/>
+          <w:u w:val="single"/>
+        </w:rPr>
+      </w:pPr>
+      <w:r>
+        <w:rPr>
+          <w:b/>
+          <w:u w:val="single"/>
+        </w:rPr>
+        <w:t>Слайд 21</w:t>
+      </w:r>
+    </w:p>
+    <w:p>
+      <w:r>
+        <w:tab/>
+        <w:t>Пример расчетной сетки</w:t>
+      </w:r>
+      <w:r>
+        <w:t xml:space="preserve">, </w:t>
+      </w:r>
+      <w:r>
+        <w:t>созданной при помощи разработанного модуля</w:t>
+      </w:r>
+      <w:r>
+        <w:t xml:space="preserve">, </w:t>
+      </w:r>
+      <w:r>
+        <w:t>представлен на слайде.</w:t>
+      </w:r>
+    </w:p>
+    <w:p>
+      <w:r>
+        <w:tab/>
+        <w:t xml:space="preserve">На основе созданной сетки и модуля анализа свойств прилегающей к АЭС местности была проведена </w:t>
+      </w:r>
+      <w:proofErr w:type="spellStart"/>
+      <w:r>
+        <w:t>апроксимация</w:t>
+      </w:r>
+      <w:proofErr w:type="spellEnd"/>
+      <w:r>
+        <w:t xml:space="preserve"> свойств местности на узлы расчетной сетки.</w:t>
+      </w:r>
+    </w:p>
+    <w:p/>
+    <w:p>
+      <w:pPr>
+        <w:rPr>
+          <w:b/>
+          <w:u w:val="single"/>
+        </w:rPr>
+      </w:pPr>
+      <w:r>
+        <w:rPr>
+          <w:b/>
+          <w:u w:val="single"/>
+        </w:rPr>
+        <w:t>Слайд 22</w:t>
+      </w:r>
+    </w:p>
+    <w:p>
+      <w:r>
+        <w:tab/>
+        <w:t>(прочитать слайд)</w:t>
       </w:r>
       <w:bookmarkStart w:id="0" w:name="_GoBack"/>
       <w:bookmarkEnd w:id="0"/>
     </w:p>
-    <w:p/>
     <w:sectPr>
       <w:pgSz w:w="11900" w:h="16840"/>
       <w:pgMar w:top="1134" w:right="850" w:bottom="1134" w:left="1701" w:header="708" w:footer="708" w:gutter="0"/>
@@ -64,6 +1088,297 @@
     </w:sectPr>
   </w:body>
 </w:document>
+</file>
+
+<file path=word/numbering.xml><?xml version="1.0" encoding="utf-8"?>
+<w:numbering xmlns:wpc="http://schemas.microsoft.com/office/word/2010/wordprocessingCanvas" xmlns:cx="http://schemas.microsoft.com/office/drawing/2014/chartex" xmlns:cx1="http://schemas.microsoft.com/office/drawing/2015/9/8/chartex" xmlns:cx2="http://schemas.microsoft.com/office/drawing/2015/10/21/chartex" xmlns:cx3="http://schemas.microsoft.com/office/drawing/2016/5/9/chartex" xmlns:cx4="http://schemas.microsoft.com/office/drawing/2016/5/10/chartex" xmlns:cx5="http://schemas.microsoft.com/office/drawing/2016/5/11/chartex" xmlns:cx6="http://schemas.microsoft.com/office/drawing/2016/5/12/chartex" xmlns:cx7="http://schemas.microsoft.com/office/drawing/2016/5/13/chartex" xmlns:cx8="http://schemas.microsoft.com/office/drawing/2016/5/14/chartex" xmlns:mc="http://schemas.openxmlformats.org/markup-compatibility/2006" xmlns:aink="http://schemas.microsoft.com/office/drawing/2016/ink" xmlns:am3d="http://schemas.microsoft.com/office/drawing/2017/model3d" xmlns:o="urn:schemas-microsoft-com:office:office" xmlns:r="http://schemas.openxmlformats.org/officeDocument/2006/relationships" xmlns:m="http://schemas.openxmlformats.org/officeDocument/2006/math" xmlns:v="urn:schemas-microsoft-com:vml" xmlns:wp14="http://schemas.microsoft.com/office/word/2010/wordprocessingDrawing" xmlns:wp="http://schemas.openxmlformats.org/drawingml/2006/wordprocessingDrawing" xmlns:w10="urn:schemas-microsoft-com:office:word" xmlns:w="http://schemas.openxmlformats.org/wordprocessingml/2006/main" xmlns:w14="http://schemas.microsoft.com/office/word/2010/wordml" xmlns:w15="http://schemas.microsoft.com/office/word/2012/wordml" xmlns:w16cid="http://schemas.microsoft.com/office/word/2016/wordml/cid" xmlns:w16se="http://schemas.microsoft.com/office/word/2015/wordml/symex" xmlns:wpg="http://schemas.microsoft.com/office/word/2010/wordprocessingGroup" xmlns:wpi="http://schemas.microsoft.com/office/word/2010/wordprocessingInk" xmlns:wne="http://schemas.microsoft.com/office/word/2006/wordml" xmlns:wps="http://schemas.microsoft.com/office/word/2010/wordprocessingShape" mc:Ignorable="w14 w15 w16se w16cid wp14">
+  <w:abstractNum w:abstractNumId="0" w15:restartNumberingAfterBreak="0">
+    <w:nsid w:val="16D75CF1"/>
+    <w:multiLevelType w:val="hybridMultilevel"/>
+    <w:tmpl w:val="B2CCC192"/>
+    <w:lvl w:ilvl="0" w:tplc="A91E75BE">
+      <w:start w:val="1"/>
+      <w:numFmt w:val="bullet"/>
+      <w:lvlText w:val="•"/>
+      <w:lvlJc w:val="left"/>
+      <w:pPr>
+        <w:tabs>
+          <w:tab w:val="num" w:pos="720"/>
+        </w:tabs>
+        <w:ind w:left="720" w:hanging="360"/>
+      </w:pPr>
+      <w:rPr>
+        <w:rFonts w:ascii="Arial" w:hAnsi="Arial" w:hint="default"/>
+      </w:rPr>
+    </w:lvl>
+    <w:lvl w:ilvl="1" w:tplc="8DCE88D0" w:tentative="1">
+      <w:start w:val="1"/>
+      <w:numFmt w:val="bullet"/>
+      <w:lvlText w:val="•"/>
+      <w:lvlJc w:val="left"/>
+      <w:pPr>
+        <w:tabs>
+          <w:tab w:val="num" w:pos="1440"/>
+        </w:tabs>
+        <w:ind w:left="1440" w:hanging="360"/>
+      </w:pPr>
+      <w:rPr>
+        <w:rFonts w:ascii="Arial" w:hAnsi="Arial" w:hint="default"/>
+      </w:rPr>
+    </w:lvl>
+    <w:lvl w:ilvl="2" w:tplc="F9E0C6C2" w:tentative="1">
+      <w:start w:val="1"/>
+      <w:numFmt w:val="bullet"/>
+      <w:lvlText w:val="•"/>
+      <w:lvlJc w:val="left"/>
+      <w:pPr>
+        <w:tabs>
+          <w:tab w:val="num" w:pos="2160"/>
+        </w:tabs>
+        <w:ind w:left="2160" w:hanging="360"/>
+      </w:pPr>
+      <w:rPr>
+        <w:rFonts w:ascii="Arial" w:hAnsi="Arial" w:hint="default"/>
+      </w:rPr>
+    </w:lvl>
+    <w:lvl w:ilvl="3" w:tplc="7A78D79E" w:tentative="1">
+      <w:start w:val="1"/>
+      <w:numFmt w:val="bullet"/>
+      <w:lvlText w:val="•"/>
+      <w:lvlJc w:val="left"/>
+      <w:pPr>
+        <w:tabs>
+          <w:tab w:val="num" w:pos="2880"/>
+        </w:tabs>
+        <w:ind w:left="2880" w:hanging="360"/>
+      </w:pPr>
+      <w:rPr>
+        <w:rFonts w:ascii="Arial" w:hAnsi="Arial" w:hint="default"/>
+      </w:rPr>
+    </w:lvl>
+    <w:lvl w:ilvl="4" w:tplc="8A8CC1DC" w:tentative="1">
+      <w:start w:val="1"/>
+      <w:numFmt w:val="bullet"/>
+      <w:lvlText w:val="•"/>
+      <w:lvlJc w:val="left"/>
+      <w:pPr>
+        <w:tabs>
+          <w:tab w:val="num" w:pos="3600"/>
+        </w:tabs>
+        <w:ind w:left="3600" w:hanging="360"/>
+      </w:pPr>
+      <w:rPr>
+        <w:rFonts w:ascii="Arial" w:hAnsi="Arial" w:hint="default"/>
+      </w:rPr>
+    </w:lvl>
+    <w:lvl w:ilvl="5" w:tplc="CB9E1300" w:tentative="1">
+      <w:start w:val="1"/>
+      <w:numFmt w:val="bullet"/>
+      <w:lvlText w:val="•"/>
+      <w:lvlJc w:val="left"/>
+      <w:pPr>
+        <w:tabs>
+          <w:tab w:val="num" w:pos="4320"/>
+        </w:tabs>
+        <w:ind w:left="4320" w:hanging="360"/>
+      </w:pPr>
+      <w:rPr>
+        <w:rFonts w:ascii="Arial" w:hAnsi="Arial" w:hint="default"/>
+      </w:rPr>
+    </w:lvl>
+    <w:lvl w:ilvl="6" w:tplc="6F80250C" w:tentative="1">
+      <w:start w:val="1"/>
+      <w:numFmt w:val="bullet"/>
+      <w:lvlText w:val="•"/>
+      <w:lvlJc w:val="left"/>
+      <w:pPr>
+        <w:tabs>
+          <w:tab w:val="num" w:pos="5040"/>
+        </w:tabs>
+        <w:ind w:left="5040" w:hanging="360"/>
+      </w:pPr>
+      <w:rPr>
+        <w:rFonts w:ascii="Arial" w:hAnsi="Arial" w:hint="default"/>
+      </w:rPr>
+    </w:lvl>
+    <w:lvl w:ilvl="7" w:tplc="A968651E" w:tentative="1">
+      <w:start w:val="1"/>
+      <w:numFmt w:val="bullet"/>
+      <w:lvlText w:val="•"/>
+      <w:lvlJc w:val="left"/>
+      <w:pPr>
+        <w:tabs>
+          <w:tab w:val="num" w:pos="5760"/>
+        </w:tabs>
+        <w:ind w:left="5760" w:hanging="360"/>
+      </w:pPr>
+      <w:rPr>
+        <w:rFonts w:ascii="Arial" w:hAnsi="Arial" w:hint="default"/>
+      </w:rPr>
+    </w:lvl>
+    <w:lvl w:ilvl="8" w:tplc="A4886152" w:tentative="1">
+      <w:start w:val="1"/>
+      <w:numFmt w:val="bullet"/>
+      <w:lvlText w:val="•"/>
+      <w:lvlJc w:val="left"/>
+      <w:pPr>
+        <w:tabs>
+          <w:tab w:val="num" w:pos="6480"/>
+        </w:tabs>
+        <w:ind w:left="6480" w:hanging="360"/>
+      </w:pPr>
+      <w:rPr>
+        <w:rFonts w:ascii="Arial" w:hAnsi="Arial" w:hint="default"/>
+      </w:rPr>
+    </w:lvl>
+  </w:abstractNum>
+  <w:abstractNum w:abstractNumId="1" w15:restartNumberingAfterBreak="0">
+    <w:nsid w:val="54C66A99"/>
+    <w:multiLevelType w:val="hybridMultilevel"/>
+    <w:tmpl w:val="5900C540"/>
+    <w:lvl w:ilvl="0" w:tplc="A5565B7E">
+      <w:start w:val="1"/>
+      <w:numFmt w:val="bullet"/>
+      <w:lvlText w:val="•"/>
+      <w:lvlJc w:val="left"/>
+      <w:pPr>
+        <w:tabs>
+          <w:tab w:val="num" w:pos="720"/>
+        </w:tabs>
+        <w:ind w:left="720" w:hanging="360"/>
+      </w:pPr>
+      <w:rPr>
+        <w:rFonts w:ascii="Arial" w:hAnsi="Arial" w:hint="default"/>
+      </w:rPr>
+    </w:lvl>
+    <w:lvl w:ilvl="1" w:tplc="7EA04AA6" w:tentative="1">
+      <w:start w:val="1"/>
+      <w:numFmt w:val="bullet"/>
+      <w:lvlText w:val="•"/>
+      <w:lvlJc w:val="left"/>
+      <w:pPr>
+        <w:tabs>
+          <w:tab w:val="num" w:pos="1440"/>
+        </w:tabs>
+        <w:ind w:left="1440" w:hanging="360"/>
+      </w:pPr>
+      <w:rPr>
+        <w:rFonts w:ascii="Arial" w:hAnsi="Arial" w:hint="default"/>
+      </w:rPr>
+    </w:lvl>
+    <w:lvl w:ilvl="2" w:tplc="38687F60" w:tentative="1">
+      <w:start w:val="1"/>
+      <w:numFmt w:val="bullet"/>
+      <w:lvlText w:val="•"/>
+      <w:lvlJc w:val="left"/>
+      <w:pPr>
+        <w:tabs>
+          <w:tab w:val="num" w:pos="2160"/>
+        </w:tabs>
+        <w:ind w:left="2160" w:hanging="360"/>
+      </w:pPr>
+      <w:rPr>
+        <w:rFonts w:ascii="Arial" w:hAnsi="Arial" w:hint="default"/>
+      </w:rPr>
+    </w:lvl>
+    <w:lvl w:ilvl="3" w:tplc="2B4A2D64" w:tentative="1">
+      <w:start w:val="1"/>
+      <w:numFmt w:val="bullet"/>
+      <w:lvlText w:val="•"/>
+      <w:lvlJc w:val="left"/>
+      <w:pPr>
+        <w:tabs>
+          <w:tab w:val="num" w:pos="2880"/>
+        </w:tabs>
+        <w:ind w:left="2880" w:hanging="360"/>
+      </w:pPr>
+      <w:rPr>
+        <w:rFonts w:ascii="Arial" w:hAnsi="Arial" w:hint="default"/>
+      </w:rPr>
+    </w:lvl>
+    <w:lvl w:ilvl="4" w:tplc="E46EE256" w:tentative="1">
+      <w:start w:val="1"/>
+      <w:numFmt w:val="bullet"/>
+      <w:lvlText w:val="•"/>
+      <w:lvlJc w:val="left"/>
+      <w:pPr>
+        <w:tabs>
+          <w:tab w:val="num" w:pos="3600"/>
+        </w:tabs>
+        <w:ind w:left="3600" w:hanging="360"/>
+      </w:pPr>
+      <w:rPr>
+        <w:rFonts w:ascii="Arial" w:hAnsi="Arial" w:hint="default"/>
+      </w:rPr>
+    </w:lvl>
+    <w:lvl w:ilvl="5" w:tplc="B978C5D0" w:tentative="1">
+      <w:start w:val="1"/>
+      <w:numFmt w:val="bullet"/>
+      <w:lvlText w:val="•"/>
+      <w:lvlJc w:val="left"/>
+      <w:pPr>
+        <w:tabs>
+          <w:tab w:val="num" w:pos="4320"/>
+        </w:tabs>
+        <w:ind w:left="4320" w:hanging="360"/>
+      </w:pPr>
+      <w:rPr>
+        <w:rFonts w:ascii="Arial" w:hAnsi="Arial" w:hint="default"/>
+      </w:rPr>
+    </w:lvl>
+    <w:lvl w:ilvl="6" w:tplc="45F65DB4" w:tentative="1">
+      <w:start w:val="1"/>
+      <w:numFmt w:val="bullet"/>
+      <w:lvlText w:val="•"/>
+      <w:lvlJc w:val="left"/>
+      <w:pPr>
+        <w:tabs>
+          <w:tab w:val="num" w:pos="5040"/>
+        </w:tabs>
+        <w:ind w:left="5040" w:hanging="360"/>
+      </w:pPr>
+      <w:rPr>
+        <w:rFonts w:ascii="Arial" w:hAnsi="Arial" w:hint="default"/>
+      </w:rPr>
+    </w:lvl>
+    <w:lvl w:ilvl="7" w:tplc="1646022C" w:tentative="1">
+      <w:start w:val="1"/>
+      <w:numFmt w:val="bullet"/>
+      <w:lvlText w:val="•"/>
+      <w:lvlJc w:val="left"/>
+      <w:pPr>
+        <w:tabs>
+          <w:tab w:val="num" w:pos="5760"/>
+        </w:tabs>
+        <w:ind w:left="5760" w:hanging="360"/>
+      </w:pPr>
+      <w:rPr>
+        <w:rFonts w:ascii="Arial" w:hAnsi="Arial" w:hint="default"/>
+      </w:rPr>
+    </w:lvl>
+    <w:lvl w:ilvl="8" w:tplc="BC3843C2" w:tentative="1">
+      <w:start w:val="1"/>
+      <w:numFmt w:val="bullet"/>
+      <w:lvlText w:val="•"/>
+      <w:lvlJc w:val="left"/>
+      <w:pPr>
+        <w:tabs>
+          <w:tab w:val="num" w:pos="6480"/>
+        </w:tabs>
+        <w:ind w:left="6480" w:hanging="360"/>
+      </w:pPr>
+      <w:rPr>
+        <w:rFonts w:ascii="Arial" w:hAnsi="Arial" w:hint="default"/>
+      </w:rPr>
+    </w:lvl>
+  </w:abstractNum>
+  <w:num w:numId="1">
+    <w:abstractNumId w:val="1"/>
+  </w:num>
+  <w:num w:numId="2">
+    <w:abstractNumId w:val="0"/>
+  </w:num>
+</w:numbering>
 </file>
 
 <file path=word/styles.xml><?xml version="1.0" encoding="utf-8"?>
@@ -487,6 +1802,21 @@
     <w:semiHidden/>
     <w:unhideWhenUsed/>
   </w:style>
+  <w:style w:type="paragraph" w:styleId="a3">
+    <w:name w:val="List Paragraph"/>
+    <w:basedOn w:val="a"/>
+    <w:uiPriority w:val="34"/>
+    <w:qFormat/>
+    <w:rsid w:val="002A14C2"/>
+    <w:pPr>
+      <w:ind w:left="720"/>
+      <w:contextualSpacing/>
+    </w:pPr>
+    <w:rPr>
+      <w:rFonts w:ascii="Times New Roman" w:eastAsia="Times New Roman" w:hAnsi="Times New Roman" w:cs="Times New Roman"/>
+      <w:lang w:eastAsia="ru-RU"/>
+    </w:rPr>
+  </w:style>
 </w:styles>
 </file>
 

</xml_diff>